<commit_message>
lab 2 complete very late
</commit_message>
<xml_diff>
--- a/02c - Lab - C++ For Programmers/COS30031 Ben Holmes 103024841 Lab2 Report.docx
+++ b/02c - Lab - C++ For Programmers/COS30031 Ben Holmes 103024841 Lab2 Report.docx
@@ -21,21 +21,8 @@
     </w:p>
     <w:p>
       <w:r>
-        <w:t xml:space="preserve">If public and private are not specified, </w:t>
-      </w:r>
-      <w:proofErr w:type="spellStart"/>
-      <w:r>
-        <w:t>struct’s</w:t>
-      </w:r>
-      <w:proofErr w:type="spellEnd"/>
-      <w:r>
-        <w:t xml:space="preserve"> methods and variables are public while classes are </w:t>
-      </w:r>
-      <w:proofErr w:type="gramStart"/>
-      <w:r>
-        <w:t>private..</w:t>
-      </w:r>
-      <w:proofErr w:type="gramEnd"/>
+        <w:t>If public and private are not specified, struct’s methods and variables are public while classes are private..</w:t>
+      </w:r>
       <w:r>
         <w:br/>
       </w:r>
@@ -61,15 +48,7 @@
     </w:p>
     <w:p>
       <w:r>
-        <w:t xml:space="preserve">They are needed </w:t>
-      </w:r>
-      <w:proofErr w:type="gramStart"/>
-      <w:r>
-        <w:t>in order to</w:t>
-      </w:r>
-      <w:proofErr w:type="gramEnd"/>
-      <w:r>
-        <w:t xml:space="preserve"> create functions</w:t>
+        <w:t>They are needed in order to create functions</w:t>
       </w:r>
       <w:r>
         <w:t xml:space="preserve">, the definition can follow </w:t>
@@ -103,15 +82,7 @@
     </w:p>
     <w:p>
       <w:r>
-        <w:t xml:space="preserve">You can add variable names there and it is a good idea for readability as people looking at your code or you </w:t>
-      </w:r>
-      <w:proofErr w:type="gramStart"/>
-      <w:r>
-        <w:t>coming</w:t>
-      </w:r>
-      <w:proofErr w:type="gramEnd"/>
-      <w:r>
-        <w:t xml:space="preserve"> back to your code would not know what the variable types for. </w:t>
+        <w:t xml:space="preserve">You can add variable names there and it is a good idea for readability as people looking at your code or you coming back to your code would not know what the variable types for. </w:t>
       </w:r>
     </w:p>
     <w:p/>
@@ -124,13 +95,8 @@
       </w:r>
     </w:p>
     <w:p>
-      <w:proofErr w:type="gramStart"/>
-      <w:r>
-        <w:t>No</w:t>
-      </w:r>
-      <w:proofErr w:type="gramEnd"/>
-      <w:r>
-        <w:t xml:space="preserve"> my ide does not know if the method is used, however it can tell me if the method is not defined which is indicated by 3 dots</w:t>
+      <w:r>
+        <w:t>No my ide does not know if the method is used, however it can tell me if the method is not defined which is indicated by 3 dots</w:t>
       </w:r>
     </w:p>
     <w:p/>
@@ -157,13 +123,8 @@
       </w:r>
     </w:p>
     <w:p>
-      <w:proofErr w:type="gramStart"/>
-      <w:r>
-        <w:t>Yes</w:t>
-      </w:r>
-      <w:proofErr w:type="gramEnd"/>
-      <w:r>
-        <w:t xml:space="preserve"> it worked as expected</w:t>
+      <w:r>
+        <w:t>Yes it worked as expected</w:t>
       </w:r>
     </w:p>
     <w:p/>
@@ -178,36 +139,15 @@
     </w:p>
     <w:p>
       <w:r>
-        <w:t xml:space="preserve">An initializer list is used to directly initialize data members in a class in a constructor and is a quicker method of doing so rather </w:t>
-      </w:r>
-      <w:proofErr w:type="gramStart"/>
-      <w:r>
-        <w:t>that</w:t>
-      </w:r>
-      <w:proofErr w:type="gramEnd"/>
-      <w:r>
-        <w:t xml:space="preserve"> the classic </w:t>
-      </w:r>
-      <w:proofErr w:type="spellStart"/>
-      <w:r>
-        <w:t>Datamember</w:t>
-      </w:r>
-      <w:proofErr w:type="spellEnd"/>
-      <w:r>
-        <w:t xml:space="preserve"> = input within the constructor</w:t>
+        <w:t>An initializer list is used to directly initialize data members in a class in a constructor and is a quicker method of doing so rather that the classic Datamember = input within the constructor</w:t>
       </w:r>
       <w:r>
         <w:t xml:space="preserve">. </w:t>
       </w:r>
     </w:p>
     <w:p>
-      <w:proofErr w:type="gramStart"/>
-      <w:r>
-        <w:t>No</w:t>
-      </w:r>
-      <w:proofErr w:type="gramEnd"/>
-      <w:r>
-        <w:t xml:space="preserve"> it doesn’t tell me what the values are</w:t>
+      <w:r>
+        <w:t>No it doesn’t tell me what the values are</w:t>
       </w:r>
     </w:p>
     <w:p/>
@@ -220,13 +160,8 @@
       </w:r>
     </w:p>
     <w:p>
-      <w:proofErr w:type="gramStart"/>
-      <w:r>
-        <w:t>Yes</w:t>
-      </w:r>
-      <w:proofErr w:type="gramEnd"/>
-      <w:r>
-        <w:t xml:space="preserve"> it shows the right values</w:t>
+      <w:r>
+        <w:t>Yes it shows the right values</w:t>
       </w:r>
     </w:p>
     <w:p/>
@@ -291,15 +226,7 @@
     </w:p>
     <w:p>
       <w:r>
-        <w:t xml:space="preserve">The brackets make </w:t>
-      </w:r>
-      <w:proofErr w:type="gramStart"/>
-      <w:r>
-        <w:t>it</w:t>
-      </w:r>
-      <w:proofErr w:type="gramEnd"/>
-      <w:r>
-        <w:t xml:space="preserve"> so the program does the *p1_ptr first, so the pointer is dereferenced before accessing the age variable.</w:t>
+        <w:t>The brackets make it so the program does the *p1_ptr first, so the pointer is dereferenced before accessing the age variable.</w:t>
       </w:r>
     </w:p>
     <w:p>
@@ -400,15 +327,7 @@
     </w:p>
     <w:p>
       <w:r>
-        <w:t xml:space="preserve">It tells me </w:t>
-      </w:r>
-      <w:proofErr w:type="gramStart"/>
-      <w:r>
-        <w:t>that get</w:t>
-      </w:r>
-      <w:proofErr w:type="gramEnd"/>
-      <w:r>
-        <w:t xml:space="preserve"> particle width is not defined with a red zigzag underline.</w:t>
+        <w:t>It tells me that get particle width is not defined with a red zigzag underline.</w:t>
       </w:r>
     </w:p>
     <w:p/>
@@ -422,15 +341,7 @@
     </w:p>
     <w:p>
       <w:r>
-        <w:t xml:space="preserve">A magic number is a raw number in the code (one that is not attached to a variable). It is best not to use magic numbers as it is not clear what they mean and if they need to be changed in multiple places, rather than just changing the value of a global or local variable, you </w:t>
-      </w:r>
-      <w:proofErr w:type="gramStart"/>
-      <w:r>
-        <w:t>would</w:t>
-      </w:r>
-      <w:proofErr w:type="gramEnd"/>
-      <w:r>
-        <w:t xml:space="preserve"> have to individually change the values in all locations.</w:t>
+        <w:t>A magic number is a raw number in the code (one that is not attached to a variable). It is best not to use magic numbers as it is not clear what they mean and if they need to be changed in multiple places, rather than just changing the value of a global or local variable, you would have to individually change the values in all locations.</w:t>
       </w:r>
     </w:p>
     <w:p/>
@@ -443,21 +354,8 @@
       </w:r>
     </w:p>
     <w:p>
-      <w:proofErr w:type="spellStart"/>
-      <w:r>
-        <w:t>Sizeof</w:t>
-      </w:r>
-      <w:proofErr w:type="spellEnd"/>
-      <w:r>
-        <w:t xml:space="preserve"> determines the amount of memory in bytes the variable uses, this is used to determine an </w:t>
-      </w:r>
-      <w:proofErr w:type="gramStart"/>
-      <w:r>
-        <w:t>arrays</w:t>
-      </w:r>
-      <w:proofErr w:type="gramEnd"/>
-      <w:r>
-        <w:t xml:space="preserve"> length by dividing the overall size of the array by the size of 1 element, which then gives the number of elements.</w:t>
+      <w:r>
+        <w:t>Sizeof determines the amount of memory in bytes the variable uses, this is used to determine an arrays length by dividing the overall size of the array by the size of 1 element, which then gives the number of elements.</w:t>
       </w:r>
     </w:p>
     <w:p/>
@@ -484,24 +382,11 @@
       </w:r>
     </w:p>
     <w:p>
-      <w:proofErr w:type="spellStart"/>
-      <w:r>
-        <w:t>arr</w:t>
-      </w:r>
-      <w:proofErr w:type="spellEnd"/>
-      <w:r>
-        <w:t xml:space="preserve"> is only storing the first particle meaning it has </w:t>
-      </w:r>
-      <w:r>
-        <w:t xml:space="preserve">a smaller size than </w:t>
-      </w:r>
-      <w:proofErr w:type="gramStart"/>
-      <w:r>
-        <w:t>array[</w:t>
-      </w:r>
-      <w:proofErr w:type="gramEnd"/>
-      <w:r>
-        <w:t>0] resulting in the differing values.</w:t>
+      <w:r>
+        <w:t xml:space="preserve">arr is only storing the first particle meaning it has </w:t>
+      </w:r>
+      <w:r>
+        <w:t>a smaller size than array[0] resulting in the differing values.</w:t>
       </w:r>
     </w:p>
     <w:p>
@@ -543,15 +428,7 @@
     </w:p>
     <w:p>
       <w:r>
-        <w:t xml:space="preserve">Hex sets the format flag of the string stream used by </w:t>
-      </w:r>
-      <w:proofErr w:type="spellStart"/>
-      <w:r>
-        <w:t>cout</w:t>
-      </w:r>
-      <w:proofErr w:type="spellEnd"/>
-      <w:r>
-        <w:t xml:space="preserve"> to hex, meaning it would then output values in hex.</w:t>
+        <w:t>Hex sets the format flag of the string stream used by cout to hex, meaning it would then output values in hex.</w:t>
       </w:r>
     </w:p>
     <w:p>
@@ -612,31 +489,7 @@
     </w:p>
     <w:p>
       <w:r>
-        <w:t xml:space="preserve">NULL is 0 as in an integer with constant value of 0 and a typecast of void*, </w:t>
-      </w:r>
-      <w:proofErr w:type="spellStart"/>
-      <w:r>
-        <w:t>nullptr</w:t>
-      </w:r>
-      <w:proofErr w:type="spellEnd"/>
-      <w:r>
-        <w:t xml:space="preserve"> is a </w:t>
-      </w:r>
-      <w:proofErr w:type="spellStart"/>
-      <w:r>
-        <w:t>prvalue</w:t>
-      </w:r>
-      <w:proofErr w:type="spellEnd"/>
-      <w:r>
-        <w:t xml:space="preserve"> of type </w:t>
-      </w:r>
-      <w:proofErr w:type="spellStart"/>
-      <w:r>
-        <w:t>nullptr_t</w:t>
-      </w:r>
-      <w:proofErr w:type="spellEnd"/>
-      <w:r>
-        <w:t xml:space="preserve"> that evaluates to 0</w:t>
+        <w:t>NULL is 0 as in an integer with constant value of 0 and a typecast of void*, nullptr is a prvalue of type nullptr_t that evaluates to 0</w:t>
       </w:r>
     </w:p>
     <w:p/>
@@ -650,21 +503,8 @@
     </w:p>
     <w:p>
       <w:r>
-        <w:t xml:space="preserve">When debugging it throws a read access violation </w:t>
-      </w:r>
-      <w:proofErr w:type="gramStart"/>
-      <w:r>
-        <w:t>as a result of</w:t>
-      </w:r>
-      <w:proofErr w:type="gramEnd"/>
-      <w:r>
-        <w:t xml:space="preserve"> p1_ptr is </w:t>
-      </w:r>
-      <w:proofErr w:type="spellStart"/>
-      <w:r>
-        <w:t>nullptr</w:t>
-      </w:r>
-      <w:proofErr w:type="spellEnd"/>
+        <w:t>When debugging it throws a read access violation as a result of p1_ptr is nullptr</w:t>
+      </w:r>
     </w:p>
     <w:p/>
     <w:p>
@@ -682,6 +522,75 @@
       </w:r>
     </w:p>
     <w:p/>
+    <w:p>
+      <w:pPr>
+        <w:pStyle w:val="Heading2"/>
+      </w:pPr>
+      <w:r>
+        <w:t>Question 32</w:t>
+      </w:r>
+    </w:p>
+    <w:p>
+      <w:r>
+        <w:t>It causes a memory leak if you do not.</w:t>
+      </w:r>
+    </w:p>
+    <w:p/>
+    <w:p>
+      <w:pPr>
+        <w:pStyle w:val="Heading2"/>
+      </w:pPr>
+      <w:r>
+        <w:t>Question 33</w:t>
+      </w:r>
+    </w:p>
+    <w:p>
+      <w:r>
+        <w:t>Yes visual studio does</w:t>
+      </w:r>
+    </w:p>
+    <w:p/>
+    <w:p>
+      <w:pPr>
+        <w:pStyle w:val="Heading2"/>
+      </w:pPr>
+      <w:r>
+        <w:t>Question 34</w:t>
+      </w:r>
+    </w:p>
+    <w:p>
+      <w:r>
+        <w:t>It causes some issues when repeatedly running the program</w:t>
+      </w:r>
+    </w:p>
+    <w:p/>
+    <w:p>
+      <w:pPr>
+        <w:pStyle w:val="Heading2"/>
+      </w:pPr>
+      <w:r>
+        <w:t>Question 35</w:t>
+      </w:r>
+    </w:p>
+    <w:p>
+      <w:r>
+        <w:t>Yes you should set pointers to nullptr as that is the correct way of deleting a pointers value</w:t>
+      </w:r>
+    </w:p>
+    <w:p/>
+    <w:p>
+      <w:pPr>
+        <w:pStyle w:val="Heading2"/>
+      </w:pPr>
+      <w:r>
+        <w:t>Question 36</w:t>
+      </w:r>
+    </w:p>
+    <w:p>
+      <w:r>
+        <w:t>int* a = new int[10]</w:t>
+      </w:r>
+    </w:p>
     <w:sectPr>
       <w:pgSz w:w="12240" w:h="15840"/>
       <w:pgMar w:top="1440" w:right="1440" w:bottom="1440" w:left="1440" w:header="708" w:footer="708" w:gutter="0"/>

</xml_diff>